<commit_message>
Skrip constraint mitnahmegewicht geadded projekt
</commit_message>
<xml_diff>
--- a/TierTaxi_Projektbeschreibung.docx
+++ b/TierTaxi_Projektbeschreibung.docx
@@ -73,40 +73,10 @@
         <w:t xml:space="preserve">für eine gewünschte nicht definierte Dauer </w:t>
       </w:r>
       <w:r>
-        <w:t xml:space="preserve">mieten. Die </w:t>
-      </w:r>
-      <w:r>
-        <w:rPr>
-          <w:color w:val="4472C4" w:themeColor="accent1"/>
-        </w:rPr>
-        <w:t>Kunden</w:t>
-      </w:r>
-      <w:r>
-        <w:t xml:space="preserve"> werden über ein </w:t>
-      </w:r>
-      <w:r>
-        <w:rPr>
-          <w:color w:val="4472C4" w:themeColor="accent1"/>
-        </w:rPr>
-        <w:t>Transportweg</w:t>
-      </w:r>
-      <w:r>
-        <w:t xml:space="preserve"> (Luft/Land/Wasser) </w:t>
-      </w:r>
-      <w:r>
-        <w:t>befördert</w:t>
-      </w:r>
-      <w:r>
-        <w:t xml:space="preserve">. </w:t>
-      </w:r>
-      <w:r>
-        <w:t>Ein Kunde kann je Auftrag</w:t>
-      </w:r>
-      <w:r>
-        <w:t xml:space="preserve"> ein Tier </w:t>
-      </w:r>
-      <w:r>
-        <w:t xml:space="preserve">buchen. </w:t>
+        <w:t xml:space="preserve">mieten. </w:t>
+      </w:r>
+      <w:r>
+        <w:t xml:space="preserve">Ein Kunde kann je Auftrag ein Tier buchen. </w:t>
       </w:r>
     </w:p>
     <w:p>
@@ -264,21 +234,10 @@
     </w:p>
     <w:p>
       <w:r>
-        <w:t xml:space="preserve">Bei Zahlungseingang wird der Bestellstatus manuell auf </w:t>
-      </w:r>
-      <w:r>
-        <w:t>„</w:t>
-      </w:r>
-      <w:r>
-        <w:t>bezahlt</w:t>
-      </w:r>
-      <w:r>
-        <w:t>“</w:t>
-      </w:r>
-      <w:r>
-        <w:t xml:space="preserve"> gesetzt.</w:t>
+        <w:t>Bei Zahlungseingang wird der Bestellstatus manuell auf „bezahlt“ gesetzt.</w:t>
       </w:r>
     </w:p>
+    <w:p/>
     <w:p/>
     <w:p/>
     <w:p/>

</xml_diff>

<commit_message>
Prozeduren und Trigger in die Beschreibung mitaufgenommen
</commit_message>
<xml_diff>
--- a/TierTaxi_Projektbeschreibung.docx
+++ b/TierTaxi_Projektbeschreibung.docx
@@ -1,6 +1,6 @@
 
 <file path=word/document.xml><?xml version="1.0" encoding="utf-8"?>
-<w:document xmlns:wpc="http://schemas.microsoft.com/office/word/2010/wordprocessingCanvas" xmlns:cx="http://schemas.microsoft.com/office/drawing/2014/chartex" xmlns:cx1="http://schemas.microsoft.com/office/drawing/2015/9/8/chartex" xmlns:cx2="http://schemas.microsoft.com/office/drawing/2015/10/21/chartex" xmlns:cx3="http://schemas.microsoft.com/office/drawing/2016/5/9/chartex" xmlns:cx4="http://schemas.microsoft.com/office/drawing/2016/5/10/chartex" xmlns:cx5="http://schemas.microsoft.com/office/drawing/2016/5/11/chartex" xmlns:cx6="http://schemas.microsoft.com/office/drawing/2016/5/12/chartex" xmlns:cx7="http://schemas.microsoft.com/office/drawing/2016/5/13/chartex" xmlns:cx8="http://schemas.microsoft.com/office/drawing/2016/5/14/chartex" xmlns:mc="http://schemas.openxmlformats.org/markup-compatibility/2006" xmlns:aink="http://schemas.microsoft.com/office/drawing/2016/ink" xmlns:am3d="http://schemas.microsoft.com/office/drawing/2017/model3d" xmlns:o="urn:schemas-microsoft-com:office:office" xmlns:r="http://schemas.openxmlformats.org/officeDocument/2006/relationships" xmlns:m="http://schemas.openxmlformats.org/officeDocument/2006/math" xmlns:v="urn:schemas-microsoft-com:vml" xmlns:wp14="http://schemas.microsoft.com/office/word/2010/wordprocessingDrawing" xmlns:wp="http://schemas.openxmlformats.org/drawingml/2006/wordprocessingDrawing" xmlns:w10="urn:schemas-microsoft-com:office:word" xmlns:w="http://schemas.openxmlformats.org/wordprocessingml/2006/main" xmlns:w14="http://schemas.microsoft.com/office/word/2010/wordml" xmlns:w15="http://schemas.microsoft.com/office/word/2012/wordml" xmlns:w16cex="http://schemas.microsoft.com/office/word/2018/wordml/cex" xmlns:w16cid="http://schemas.microsoft.com/office/word/2016/wordml/cid" xmlns:w16="http://schemas.microsoft.com/office/word/2018/wordml" xmlns:w16sdtdh="http://schemas.microsoft.com/office/word/2020/wordml/sdtdatahash" xmlns:w16se="http://schemas.microsoft.com/office/word/2015/wordml/symex" xmlns:wpg="http://schemas.microsoft.com/office/word/2010/wordprocessingGroup" xmlns:wpi="http://schemas.microsoft.com/office/word/2010/wordprocessingInk" xmlns:wne="http://schemas.microsoft.com/office/word/2006/wordml" xmlns:wps="http://schemas.microsoft.com/office/word/2010/wordprocessingShape" mc:Ignorable="w14 w15 w16se w16cid w16 w16cex w16sdtdh wp14">
+<w:document xmlns:wpc="http://schemas.microsoft.com/office/word/2010/wordprocessingCanvas" xmlns:cx="http://schemas.microsoft.com/office/drawing/2014/chartex" xmlns:cx1="http://schemas.microsoft.com/office/drawing/2015/9/8/chartex" xmlns:cx2="http://schemas.microsoft.com/office/drawing/2015/10/21/chartex" xmlns:cx3="http://schemas.microsoft.com/office/drawing/2016/5/9/chartex" xmlns:cx4="http://schemas.microsoft.com/office/drawing/2016/5/10/chartex" xmlns:cx5="http://schemas.microsoft.com/office/drawing/2016/5/11/chartex" xmlns:cx6="http://schemas.microsoft.com/office/drawing/2016/5/12/chartex" xmlns:cx7="http://schemas.microsoft.com/office/drawing/2016/5/13/chartex" xmlns:cx8="http://schemas.microsoft.com/office/drawing/2016/5/14/chartex" xmlns:mc="http://schemas.openxmlformats.org/markup-compatibility/2006" xmlns:aink="http://schemas.microsoft.com/office/drawing/2016/ink" xmlns:am3d="http://schemas.microsoft.com/office/drawing/2017/model3d" xmlns:o="urn:schemas-microsoft-com:office:office" xmlns:oel="http://schemas.microsoft.com/office/2019/extlst" xmlns:r="http://schemas.openxmlformats.org/officeDocument/2006/relationships" xmlns:m="http://schemas.openxmlformats.org/officeDocument/2006/math" xmlns:v="urn:schemas-microsoft-com:vml" xmlns:wp14="http://schemas.microsoft.com/office/word/2010/wordprocessingDrawing" xmlns:wp="http://schemas.openxmlformats.org/drawingml/2006/wordprocessingDrawing" xmlns:w10="urn:schemas-microsoft-com:office:word" xmlns:w="http://schemas.openxmlformats.org/wordprocessingml/2006/main" xmlns:w14="http://schemas.microsoft.com/office/word/2010/wordml" xmlns:w15="http://schemas.microsoft.com/office/word/2012/wordml" xmlns:w16cex="http://schemas.microsoft.com/office/word/2018/wordml/cex" xmlns:w16cid="http://schemas.microsoft.com/office/word/2016/wordml/cid" xmlns:w16="http://schemas.microsoft.com/office/word/2018/wordml" xmlns:w16du="http://schemas.microsoft.com/office/word/2023/wordml/word16du" xmlns:w16sdtdh="http://schemas.microsoft.com/office/word/2020/wordml/sdtdatahash" xmlns:w16sdtfl="http://schemas.microsoft.com/office/word/2024/wordml/sdtformatlock" xmlns:w16se="http://schemas.microsoft.com/office/word/2015/wordml/symex" xmlns:wpg="http://schemas.microsoft.com/office/word/2010/wordprocessingGroup" xmlns:wpi="http://schemas.microsoft.com/office/word/2010/wordprocessingInk" xmlns:wne="http://schemas.microsoft.com/office/word/2006/wordml" xmlns:wps="http://schemas.microsoft.com/office/word/2010/wordprocessingShape" mc:Ignorable="w14 w15 w16se w16cid w16 w16cex w16sdtdh w16sdtfl w16du wp14">
   <w:body>
     <w:p>
       <w:pPr>
@@ -22,17 +22,55 @@
       </w:r>
       <w:proofErr w:type="spellEnd"/>
     </w:p>
-    <w:p/>
+    <w:p>
+      <w:pPr>
+        <w:jc w:val="right"/>
+      </w:pPr>
+      <w:r>
+        <w:t xml:space="preserve">Simone Möller, Theresa </w:t>
+      </w:r>
+      <w:proofErr w:type="spellStart"/>
+      <w:r>
+        <w:t>Dürbeck</w:t>
+      </w:r>
+      <w:proofErr w:type="spellEnd"/>
+      <w:r>
+        <w:t xml:space="preserve"> und Rebekka Kupffer</w:t>
+      </w:r>
+    </w:p>
     <w:p>
       <w:r>
         <w:t xml:space="preserve">Ein </w:t>
       </w:r>
+      <w:proofErr w:type="spellStart"/>
       <w:r>
         <w:rPr>
           <w:b/>
           <w:bCs/>
         </w:rPr>
-        <w:t>Tiertaxi-Unternehmen</w:t>
+        <w:t>Tier</w:t>
+      </w:r>
+      <w:r>
+        <w:rPr>
+          <w:b/>
+          <w:bCs/>
+        </w:rPr>
+        <w:t>T</w:t>
+      </w:r>
+      <w:r>
+        <w:rPr>
+          <w:b/>
+          <w:bCs/>
+        </w:rPr>
+        <w:t>axi</w:t>
+      </w:r>
+      <w:proofErr w:type="spellEnd"/>
+      <w:r>
+        <w:rPr>
+          <w:b/>
+          <w:bCs/>
+        </w:rPr>
+        <w:t>-Unternehmen</w:t>
       </w:r>
       <w:r>
         <w:t xml:space="preserve"> bietet </w:t>
@@ -193,13 +231,107 @@
     </w:p>
     <w:p>
       <w:r>
-        <w:t xml:space="preserve">Wenn </w:t>
-      </w:r>
-      <w:r>
-        <w:t xml:space="preserve">bei einem genehmigten Auftrag der Kunde die Mietdauer beendet, und somit </w:t>
-      </w:r>
-      <w:r>
-        <w:t xml:space="preserve">das Enddatum und die Enduhrzeit feststehen, ist der Auftrag </w:t>
+        <w:t xml:space="preserve">Der Buchungsprozess kann durch die gespeicherten Prozedur </w:t>
+      </w:r>
+      <w:proofErr w:type="spellStart"/>
+      <w:r>
+        <w:rPr>
+          <w:color w:val="538135" w:themeColor="accent6" w:themeShade="BF"/>
+        </w:rPr>
+        <w:t>sp_Buchungsprozess</w:t>
+      </w:r>
+      <w:proofErr w:type="spellEnd"/>
+      <w:r>
+        <w:rPr>
+          <w:color w:val="538135" w:themeColor="accent6" w:themeShade="BF"/>
+        </w:rPr>
+        <w:t xml:space="preserve"> </w:t>
+      </w:r>
+      <w:r>
+        <w:t>angestoßen werden. Der Prozedur wird eine Kunden ID übergeben. Zunächst wird geprüft, ob der Kunde bereits angelegt ist</w:t>
+      </w:r>
+      <w:r>
+        <w:t xml:space="preserve"> und </w:t>
+      </w:r>
+      <w:r>
+        <w:t>es am Kunden-Standort geeignete Tiere (siehe oben) gibt. Sofern es ein geeignetes Tier für den Kunden gibt</w:t>
+      </w:r>
+      <w:r>
+        <w:t>,</w:t>
+      </w:r>
+      <w:r>
+        <w:t xml:space="preserve"> wird ein Auftrag in der Auftrags-Tabelle angelegt und das Tier ist nicht mehr für Buchungen </w:t>
+      </w:r>
+      <w:r>
+        <w:t>verfügbar,</w:t>
+      </w:r>
+      <w:r>
+        <w:t xml:space="preserve"> bis die Endzeit der Buchung eingetragen wird und der Buchungsstatus sich wieder ändert.</w:t>
+      </w:r>
+      <w:r>
+        <w:t xml:space="preserve"> Die Prozedur greift auf die</w:t>
+      </w:r>
+      <w:r>
+        <w:t xml:space="preserve"> Tabellenwertfunktion</w:t>
+      </w:r>
+      <w:r>
+        <w:rPr>
+          <w:color w:val="538135" w:themeColor="accent6" w:themeShade="BF"/>
+        </w:rPr>
+        <w:t xml:space="preserve"> </w:t>
+      </w:r>
+      <w:proofErr w:type="spellStart"/>
+      <w:r>
+        <w:rPr>
+          <w:color w:val="538135" w:themeColor="accent6" w:themeShade="BF"/>
+        </w:rPr>
+        <w:t>tf_Verfuegbarkeit_Tier</w:t>
+      </w:r>
+      <w:proofErr w:type="spellEnd"/>
+      <w:r>
+        <w:rPr>
+          <w:color w:val="538135" w:themeColor="accent6" w:themeShade="BF"/>
+        </w:rPr>
+        <w:t xml:space="preserve"> </w:t>
+      </w:r>
+      <w:r>
+        <w:t xml:space="preserve">und die </w:t>
+      </w:r>
+      <w:proofErr w:type="spellStart"/>
+      <w:r>
+        <w:t>Skalarwert</w:t>
+      </w:r>
+      <w:proofErr w:type="spellEnd"/>
+      <w:r>
+        <w:t>-</w:t>
+      </w:r>
+      <w:r>
+        <w:t>Funktion</w:t>
+      </w:r>
+      <w:r>
+        <w:t xml:space="preserve"> </w:t>
+      </w:r>
+      <w:proofErr w:type="spellStart"/>
+      <w:r>
+        <w:rPr>
+          <w:color w:val="538135" w:themeColor="accent6" w:themeShade="BF"/>
+        </w:rPr>
+        <w:t>sf_Tier_in_Durchfuehrung</w:t>
+      </w:r>
+      <w:proofErr w:type="spellEnd"/>
+      <w:r>
+        <w:rPr>
+          <w:color w:val="538135" w:themeColor="accent6" w:themeShade="BF"/>
+        </w:rPr>
+        <w:t xml:space="preserve"> </w:t>
+      </w:r>
+      <w:r>
+        <w:t>zu.</w:t>
+      </w:r>
+    </w:p>
+    <w:p>
+      <w:r>
+        <w:t xml:space="preserve">Wenn bei einem genehmigten Auftrag der Kunde die Mietdauer beendet, und somit das Enddatum und die Enduhrzeit feststehen, ist der Auftrag </w:t>
       </w:r>
       <w:r>
         <w:rPr>
@@ -208,28 +340,102 @@
         <w:t>abgeschlossen</w:t>
       </w:r>
       <w:r>
-        <w:t xml:space="preserve">. Es </w:t>
-      </w:r>
-      <w:r>
-        <w:t xml:space="preserve">erfolgt </w:t>
-      </w:r>
-      <w:r>
-        <w:t>eine</w:t>
-      </w:r>
-      <w:r>
+        <w:t xml:space="preserve">. Es erfolgt eine </w:t>
+      </w:r>
+      <w:r>
+        <w:rPr>
+          <w:color w:val="4472C4" w:themeColor="accent1"/>
+        </w:rPr>
+        <w:t>Rechnung</w:t>
+      </w:r>
+      <w:r>
+        <w:t xml:space="preserve">. Abgerechnet wird die gemietete Zeit in angefangen Stunden (aufgerundet auf die volle Stunde). Die Futterkosten variieren je nach Futtertyp (Karnivore, Omnivore, Herbivore) und Größe (Futtermenge) des Tieres. </w:t>
+      </w:r>
+    </w:p>
+    <w:p>
+      <w:r>
+        <w:t xml:space="preserve">Der Trigger </w:t>
+      </w:r>
+      <w:proofErr w:type="spellStart"/>
+      <w:r>
+        <w:rPr>
+          <w:color w:val="538135" w:themeColor="accent6" w:themeShade="BF"/>
+        </w:rPr>
+        <w:t>trg_Buchungszeit_Insert</w:t>
+      </w:r>
+      <w:proofErr w:type="spellEnd"/>
+      <w:r>
+        <w:rPr>
+          <w:color w:val="538135" w:themeColor="accent6" w:themeShade="BF"/>
+        </w:rPr>
         <w:t xml:space="preserve"> </w:t>
       </w:r>
       <w:r>
+        <w:t xml:space="preserve">wird ausgelöst, sobald eine Endzeit </w:t>
+      </w:r>
+      <w:r>
+        <w:t xml:space="preserve">der Buchung in die Tabelle </w:t>
+      </w:r>
+      <w:r>
         <w:rPr>
           <w:color w:val="4472C4" w:themeColor="accent1"/>
         </w:rPr>
-        <w:t>Rechnung</w:t>
-      </w:r>
-      <w:r>
-        <w:t>. Abgerechnet wird</w:t>
-      </w:r>
-      <w:r>
-        <w:t xml:space="preserve"> die gemietete Zeit in angefangen Stunden (aufgerundet auf die volle Stunde). Die Futterkosten variieren je nach Futtertyp (Karnivore, Omnivore, Herbivore) und Größe (Futtermenge) des Tieres. </w:t>
+        <w:t>Aufträge</w:t>
+      </w:r>
+      <w:r>
+        <w:rPr>
+          <w:color w:val="4472C4" w:themeColor="accent1"/>
+        </w:rPr>
+        <w:t xml:space="preserve"> </w:t>
+      </w:r>
+      <w:r>
+        <w:t>eingetragen</w:t>
+      </w:r>
+      <w:r>
+        <w:t xml:space="preserve"> wird. Daraufhin</w:t>
+      </w:r>
+      <w:r>
+        <w:t xml:space="preserve"> </w:t>
+      </w:r>
+      <w:r>
+        <w:t>berechnet sich automatisch die Gesamtdauer</w:t>
+      </w:r>
+      <w:r>
+        <w:t xml:space="preserve"> der Buchung</w:t>
+      </w:r>
+      <w:r>
+        <w:t xml:space="preserve"> (berechnete Spalte)</w:t>
+      </w:r>
+      <w:r>
+        <w:t xml:space="preserve"> </w:t>
+      </w:r>
+      <w:r>
+        <w:t>und es wird (ausgelöst durch diesen Trigger) eine Zeile in der Tabelle Rechnung mit den entsprechenden Daten angelegt.</w:t>
+      </w:r>
+    </w:p>
+    <w:p>
+      <w:r>
+        <w:t xml:space="preserve">Die Tiere müssen regelmäßig zum Tierarzt. </w:t>
+      </w:r>
+      <w:r>
+        <w:t xml:space="preserve">Eine gespeicherte Prozedur </w:t>
+      </w:r>
+      <w:r>
+        <w:t>(</w:t>
+      </w:r>
+      <w:proofErr w:type="spellStart"/>
+      <w:r>
+        <w:rPr>
+          <w:color w:val="538135" w:themeColor="accent6" w:themeShade="BF"/>
+        </w:rPr>
+        <w:t>sp_TAP_aktualiseren</w:t>
+      </w:r>
+      <w:proofErr w:type="spellEnd"/>
+      <w:r>
+        <w:t>) prüft, ob das Tierarztprotokoll der Tiere noch gültig ist.</w:t>
+      </w:r>
+      <w:r>
+        <w:t xml:space="preserve"> Falls der letzte Termin zu weit in der Vergangenheit liegt, wird der Status des Tierarztprotokolls für das Tier auf abgelaufen gesetzt und das Tier kann nicht mehr gebucht werden.</w:t>
       </w:r>
     </w:p>
     <w:p>
@@ -237,13 +443,11 @@
         <w:t>Bei Zahlungseingang wird der Bestellstatus manuell auf „bezahlt“ gesetzt.</w:t>
       </w:r>
     </w:p>
-    <w:p/>
-    <w:p/>
-    <w:p/>
-    <w:p/>
-    <w:p/>
-    <w:p/>
-    <w:p/>
+    <w:p>
+      <w:r>
+        <w:br w:type="page"/>
+      </w:r>
+    </w:p>
     <w:p>
       <w:r>
         <w:rPr>
@@ -251,18 +455,18 @@
         </w:rPr>
         <w:lastRenderedPageBreak/>
         <w:drawing>
-          <wp:anchor distT="0" distB="0" distL="114300" distR="114300" simplePos="0" relativeHeight="251658240" behindDoc="0" locked="0" layoutInCell="1" allowOverlap="1" wp14:anchorId="3F056836" wp14:editId="2DE59ECE">
+          <wp:anchor distT="0" distB="0" distL="114300" distR="114300" simplePos="0" relativeHeight="251659264" behindDoc="0" locked="0" layoutInCell="1" allowOverlap="1" wp14:anchorId="3A94A538" wp14:editId="1CA7BC1F">
             <wp:simplePos x="0" y="0"/>
             <wp:positionH relativeFrom="column">
-              <wp:posOffset>-205741</wp:posOffset>
+              <wp:posOffset>0</wp:posOffset>
             </wp:positionH>
             <wp:positionV relativeFrom="paragraph">
-              <wp:posOffset>-280670</wp:posOffset>
+              <wp:posOffset>0</wp:posOffset>
             </wp:positionV>
             <wp:extent cx="9821095" cy="6419850"/>
             <wp:effectExtent l="0" t="0" r="8890" b="0"/>
             <wp:wrapNone/>
-            <wp:docPr id="1" name="Grafik 1"/>
+            <wp:docPr id="1" name="Grafik 1" descr="Ein Bild, das Text, Diagramm, Screenshot, Plan enthält.&#10;&#10;KI-generierte Inhalte können fehlerhaft sein."/>
             <wp:cNvGraphicFramePr>
               <a:graphicFrameLocks xmlns:a="http://schemas.openxmlformats.org/drawingml/2006/main" noChangeAspect="1"/>
             </wp:cNvGraphicFramePr>
@@ -270,7 +474,7 @@
               <a:graphicData uri="http://schemas.openxmlformats.org/drawingml/2006/picture">
                 <pic:pic xmlns:pic="http://schemas.openxmlformats.org/drawingml/2006/picture">
                   <pic:nvPicPr>
-                    <pic:cNvPr id="0" name="Picture 1"/>
+                    <pic:cNvPr id="1" name="Grafik 1" descr="Ein Bild, das Text, Diagramm, Screenshot, Plan enthält.&#10;&#10;KI-generierte Inhalte können fehlerhaft sein."/>
                     <pic:cNvPicPr>
                       <a:picLocks noChangeAspect="1" noChangeArrowheads="1"/>
                     </pic:cNvPicPr>
@@ -314,9 +518,40 @@
         </w:drawing>
       </w:r>
     </w:p>
+    <w:p>
+      <w:r>
+        <w:br w:type="page"/>
+      </w:r>
+    </w:p>
+    <w:p>
+      <w:r>
+        <w:lastRenderedPageBreak/>
+        <w:t xml:space="preserve">Wir haben uns dazu entschieden unsere Skripte über GitHub miteinander zu teilen. Das GitHub-Repository </w:t>
+      </w:r>
+      <w:proofErr w:type="spellStart"/>
+      <w:r>
+        <w:t>TierTaxi</w:t>
+      </w:r>
+      <w:proofErr w:type="spellEnd"/>
+      <w:r>
+        <w:t xml:space="preserve"> ist zu finden unter: </w:t>
+      </w:r>
+      <w:hyperlink r:id="rId6" w:history="1">
+        <w:r>
+          <w:rPr>
+            <w:rStyle w:val="Hyperlink"/>
+          </w:rPr>
+          <w:t>https://github.com/rkupffer/TierTaxi</w:t>
+        </w:r>
+      </w:hyperlink>
+      <w:r>
+        <w:t>.</w:t>
+      </w:r>
+    </w:p>
+    <w:p/>
     <w:sectPr>
       <w:pgSz w:w="16838" w:h="11906" w:orient="landscape"/>
-      <w:pgMar w:top="1417" w:right="1417" w:bottom="1417" w:left="1134" w:header="708" w:footer="708" w:gutter="0"/>
+      <w:pgMar w:top="851" w:right="1077" w:bottom="851" w:left="1077" w:header="709" w:footer="709" w:gutter="0"/>
       <w:cols w:space="708"/>
       <w:docGrid w:linePitch="360"/>
     </w:sectPr>
@@ -325,7 +560,7 @@
 </file>
 
 <file path=word/numbering.xml><?xml version="1.0" encoding="utf-8"?>
-<w:numbering xmlns:wpc="http://schemas.microsoft.com/office/word/2010/wordprocessingCanvas" xmlns:cx="http://schemas.microsoft.com/office/drawing/2014/chartex" xmlns:cx1="http://schemas.microsoft.com/office/drawing/2015/9/8/chartex" xmlns:cx2="http://schemas.microsoft.com/office/drawing/2015/10/21/chartex" xmlns:cx3="http://schemas.microsoft.com/office/drawing/2016/5/9/chartex" xmlns:cx4="http://schemas.microsoft.com/office/drawing/2016/5/10/chartex" xmlns:cx5="http://schemas.microsoft.com/office/drawing/2016/5/11/chartex" xmlns:cx6="http://schemas.microsoft.com/office/drawing/2016/5/12/chartex" xmlns:cx7="http://schemas.microsoft.com/office/drawing/2016/5/13/chartex" xmlns:cx8="http://schemas.microsoft.com/office/drawing/2016/5/14/chartex" xmlns:mc="http://schemas.openxmlformats.org/markup-compatibility/2006" xmlns:aink="http://schemas.microsoft.com/office/drawing/2016/ink" xmlns:am3d="http://schemas.microsoft.com/office/drawing/2017/model3d" xmlns:o="urn:schemas-microsoft-com:office:office" xmlns:r="http://schemas.openxmlformats.org/officeDocument/2006/relationships" xmlns:m="http://schemas.openxmlformats.org/officeDocument/2006/math" xmlns:v="urn:schemas-microsoft-com:vml" xmlns:wp14="http://schemas.microsoft.com/office/word/2010/wordprocessingDrawing" xmlns:wp="http://schemas.openxmlformats.org/drawingml/2006/wordprocessingDrawing" xmlns:w10="urn:schemas-microsoft-com:office:word" xmlns:w="http://schemas.openxmlformats.org/wordprocessingml/2006/main" xmlns:w14="http://schemas.microsoft.com/office/word/2010/wordml" xmlns:w15="http://schemas.microsoft.com/office/word/2012/wordml" xmlns:w16cex="http://schemas.microsoft.com/office/word/2018/wordml/cex" xmlns:w16cid="http://schemas.microsoft.com/office/word/2016/wordml/cid" xmlns:w16="http://schemas.microsoft.com/office/word/2018/wordml" xmlns:w16sdtdh="http://schemas.microsoft.com/office/word/2020/wordml/sdtdatahash" xmlns:w16se="http://schemas.microsoft.com/office/word/2015/wordml/symex" xmlns:wpg="http://schemas.microsoft.com/office/word/2010/wordprocessingGroup" xmlns:wpi="http://schemas.microsoft.com/office/word/2010/wordprocessingInk" xmlns:wne="http://schemas.microsoft.com/office/word/2006/wordml" xmlns:wps="http://schemas.microsoft.com/office/word/2010/wordprocessingShape" mc:Ignorable="w14 w15 w16se w16cid w16 w16cex w16sdtdh wp14">
+<w:numbering xmlns:wpc="http://schemas.microsoft.com/office/word/2010/wordprocessingCanvas" xmlns:cx="http://schemas.microsoft.com/office/drawing/2014/chartex" xmlns:cx1="http://schemas.microsoft.com/office/drawing/2015/9/8/chartex" xmlns:cx2="http://schemas.microsoft.com/office/drawing/2015/10/21/chartex" xmlns:cx3="http://schemas.microsoft.com/office/drawing/2016/5/9/chartex" xmlns:cx4="http://schemas.microsoft.com/office/drawing/2016/5/10/chartex" xmlns:cx5="http://schemas.microsoft.com/office/drawing/2016/5/11/chartex" xmlns:cx6="http://schemas.microsoft.com/office/drawing/2016/5/12/chartex" xmlns:cx7="http://schemas.microsoft.com/office/drawing/2016/5/13/chartex" xmlns:cx8="http://schemas.microsoft.com/office/drawing/2016/5/14/chartex" xmlns:mc="http://schemas.openxmlformats.org/markup-compatibility/2006" xmlns:aink="http://schemas.microsoft.com/office/drawing/2016/ink" xmlns:am3d="http://schemas.microsoft.com/office/drawing/2017/model3d" xmlns:o="urn:schemas-microsoft-com:office:office" xmlns:oel="http://schemas.microsoft.com/office/2019/extlst" xmlns:r="http://schemas.openxmlformats.org/officeDocument/2006/relationships" xmlns:m="http://schemas.openxmlformats.org/officeDocument/2006/math" xmlns:v="urn:schemas-microsoft-com:vml" xmlns:wp14="http://schemas.microsoft.com/office/word/2010/wordprocessingDrawing" xmlns:wp="http://schemas.openxmlformats.org/drawingml/2006/wordprocessingDrawing" xmlns:w10="urn:schemas-microsoft-com:office:word" xmlns:w="http://schemas.openxmlformats.org/wordprocessingml/2006/main" xmlns:w14="http://schemas.microsoft.com/office/word/2010/wordml" xmlns:w15="http://schemas.microsoft.com/office/word/2012/wordml" xmlns:w16cex="http://schemas.microsoft.com/office/word/2018/wordml/cex" xmlns:w16cid="http://schemas.microsoft.com/office/word/2016/wordml/cid" xmlns:w16="http://schemas.microsoft.com/office/word/2018/wordml" xmlns:w16du="http://schemas.microsoft.com/office/word/2023/wordml/word16du" xmlns:w16sdtdh="http://schemas.microsoft.com/office/word/2020/wordml/sdtdatahash" xmlns:w16sdtfl="http://schemas.microsoft.com/office/word/2024/wordml/sdtformatlock" xmlns:w16se="http://schemas.microsoft.com/office/word/2015/wordml/symex" xmlns:wpg="http://schemas.microsoft.com/office/word/2010/wordprocessingGroup" xmlns:wpi="http://schemas.microsoft.com/office/word/2010/wordprocessingInk" xmlns:wne="http://schemas.microsoft.com/office/word/2006/wordml" xmlns:wps="http://schemas.microsoft.com/office/word/2010/wordprocessingShape" mc:Ignorable="w14 w15 w16se w16cid w16 w16cex w16sdtdh w16sdtfl w16du wp14">
   <w:abstractNum w:abstractNumId="0" w15:restartNumberingAfterBreak="0">
     <w:nsid w:val="0F89234A"/>
     <w:multiLevelType w:val="hybridMultilevel"/>
@@ -552,17 +787,17 @@
       </w:rPr>
     </w:lvl>
   </w:abstractNum>
-  <w:num w:numId="1">
+  <w:num w:numId="1" w16cid:durableId="865410695">
     <w:abstractNumId w:val="1"/>
   </w:num>
-  <w:num w:numId="2">
+  <w:num w:numId="2" w16cid:durableId="1796757048">
     <w:abstractNumId w:val="0"/>
   </w:num>
 </w:numbering>
 </file>
 
 <file path=word/styles.xml><?xml version="1.0" encoding="utf-8"?>
-<w:styles xmlns:mc="http://schemas.openxmlformats.org/markup-compatibility/2006" xmlns:r="http://schemas.openxmlformats.org/officeDocument/2006/relationships" xmlns:w="http://schemas.openxmlformats.org/wordprocessingml/2006/main" xmlns:w14="http://schemas.microsoft.com/office/word/2010/wordml" xmlns:w15="http://schemas.microsoft.com/office/word/2012/wordml" xmlns:w16cex="http://schemas.microsoft.com/office/word/2018/wordml/cex" xmlns:w16cid="http://schemas.microsoft.com/office/word/2016/wordml/cid" xmlns:w16="http://schemas.microsoft.com/office/word/2018/wordml" xmlns:w16sdtdh="http://schemas.microsoft.com/office/word/2020/wordml/sdtdatahash" xmlns:w16se="http://schemas.microsoft.com/office/word/2015/wordml/symex" mc:Ignorable="w14 w15 w16se w16cid w16 w16cex w16sdtdh">
+<w:styles xmlns:mc="http://schemas.openxmlformats.org/markup-compatibility/2006" xmlns:r="http://schemas.openxmlformats.org/officeDocument/2006/relationships" xmlns:w="http://schemas.openxmlformats.org/wordprocessingml/2006/main" xmlns:w14="http://schemas.microsoft.com/office/word/2010/wordml" xmlns:w15="http://schemas.microsoft.com/office/word/2012/wordml" xmlns:w16cex="http://schemas.microsoft.com/office/word/2018/wordml/cex" xmlns:w16cid="http://schemas.microsoft.com/office/word/2016/wordml/cid" xmlns:w16="http://schemas.microsoft.com/office/word/2018/wordml" xmlns:w16du="http://schemas.microsoft.com/office/word/2023/wordml/word16du" xmlns:w16sdtdh="http://schemas.microsoft.com/office/word/2020/wordml/sdtdatahash" xmlns:w16sdtfl="http://schemas.microsoft.com/office/word/2024/wordml/sdtformatlock" xmlns:w16se="http://schemas.microsoft.com/office/word/2015/wordml/symex" mc:Ignorable="w14 w15 w16se w16cid w16 w16cex w16sdtdh w16sdtfl w16du">
   <w:docDefaults>
     <w:rPrDefault>
       <w:rPr>
@@ -984,7 +1219,6 @@
   <w:style w:type="character" w:default="1" w:styleId="Absatz-Standardschriftart">
     <w:name w:val="Default Paragraph Font"/>
     <w:uiPriority w:val="1"/>
-    <w:semiHidden/>
     <w:unhideWhenUsed/>
   </w:style>
   <w:style w:type="table" w:default="1" w:styleId="NormaleTabelle">
@@ -1031,6 +1265,29 @@
       <w:ind w:left="720"/>
       <w:contextualSpacing/>
     </w:pPr>
+  </w:style>
+  <w:style w:type="character" w:styleId="Hyperlink">
+    <w:name w:val="Hyperlink"/>
+    <w:basedOn w:val="Absatz-Standardschriftart"/>
+    <w:uiPriority w:val="99"/>
+    <w:unhideWhenUsed/>
+    <w:rsid w:val="00006CC7"/>
+    <w:rPr>
+      <w:color w:val="0563C1" w:themeColor="hyperlink"/>
+      <w:u w:val="single"/>
+    </w:rPr>
+  </w:style>
+  <w:style w:type="character" w:styleId="NichtaufgelsteErwhnung">
+    <w:name w:val="Unresolved Mention"/>
+    <w:basedOn w:val="Absatz-Standardschriftart"/>
+    <w:uiPriority w:val="99"/>
+    <w:semiHidden/>
+    <w:unhideWhenUsed/>
+    <w:rsid w:val="00006CC7"/>
+    <w:rPr>
+      <w:color w:val="605E5C"/>
+      <w:shd w:val="clear" w:color="auto" w:fill="E1DFDD"/>
+    </w:rPr>
   </w:style>
 </w:styles>
 </file>

</xml_diff>